<commit_message>
lots of css changes
</commit_message>
<xml_diff>
--- a/rosehillBlooms/Website Planning Document.docx
+++ b/rosehillBlooms/Website Planning Document.docx
@@ -2774,43 +2774,8 @@
           <w:szCs w:val="24"/>
         </w:rPr>
       </w:pPr>
-      <w:r>
-        <w:rPr>
-          <w:rFonts w:ascii="Times New Roman" w:hAnsi="Times New Roman" w:cs="Times New Roman"/>
-          <w:sz w:val="24"/>
-          <w:szCs w:val="24"/>
-        </w:rPr>
-        <w:t xml:space="preserve">(Cross between blue and green – both colors are liked by both men and women. </w:t>
-      </w:r>
-    </w:p>
-    <w:p>
-      <w:pPr>
-        <w:pStyle w:val="NoSpacing"/>
-        <w:rPr>
-          <w:rFonts w:ascii="Times New Roman" w:hAnsi="Times New Roman" w:cs="Times New Roman"/>
-          <w:sz w:val="24"/>
-          <w:szCs w:val="24"/>
-        </w:rPr>
-      </w:pPr>
-      <w:r>
-        <w:rPr>
-          <w:rFonts w:ascii="Times New Roman" w:hAnsi="Times New Roman" w:cs="Times New Roman"/>
-          <w:sz w:val="24"/>
-          <w:szCs w:val="24"/>
-        </w:rPr>
-        <w:tab/>
-        <w:t>Green represents peace, tranquility, and nature. Blue represents peace, calm, health)</w:t>
-      </w:r>
-    </w:p>
-    <w:p>
-      <w:pPr>
-        <w:pStyle w:val="NoSpacing"/>
-        <w:rPr>
-          <w:rFonts w:ascii="Times New Roman" w:hAnsi="Times New Roman" w:cs="Times New Roman"/>
-          <w:sz w:val="24"/>
-          <w:szCs w:val="24"/>
-        </w:rPr>
-      </w:pPr>
+      <w:bookmarkStart w:id="0" w:name="_GoBack"/>
+      <w:bookmarkEnd w:id="0"/>
       <w:r>
         <w:rPr>
           <w:rFonts w:ascii="Times New Roman" w:hAnsi="Times New Roman" w:cs="Times New Roman"/>
@@ -4289,18 +4254,18 @@
                                       <w:szCs w:val="32"/>
                                     </w:rPr>
                                   </w:pPr>
-                                  <w:bookmarkStart w:id="0" w:name="_Hlk509951239"/>
-                                  <w:bookmarkStart w:id="1" w:name="_Hlk509951240"/>
-                                  <w:bookmarkStart w:id="2" w:name="_Hlk509951241"/>
-                                  <w:bookmarkStart w:id="3" w:name="_Hlk509951242"/>
-                                  <w:bookmarkStart w:id="4" w:name="_Hlk509951243"/>
-                                  <w:bookmarkStart w:id="5" w:name="_Hlk509951244"/>
-                                  <w:bookmarkStart w:id="6" w:name="_Hlk509951245"/>
-                                  <w:bookmarkStart w:id="7" w:name="_Hlk509951246"/>
-                                  <w:bookmarkStart w:id="8" w:name="_Hlk509951247"/>
-                                  <w:bookmarkStart w:id="9" w:name="_Hlk509951248"/>
-                                  <w:bookmarkStart w:id="10" w:name="_Hlk509951249"/>
-                                  <w:bookmarkStart w:id="11" w:name="_Hlk509951250"/>
+                                  <w:bookmarkStart w:id="1" w:name="_Hlk509951239"/>
+                                  <w:bookmarkStart w:id="2" w:name="_Hlk509951240"/>
+                                  <w:bookmarkStart w:id="3" w:name="_Hlk509951241"/>
+                                  <w:bookmarkStart w:id="4" w:name="_Hlk509951242"/>
+                                  <w:bookmarkStart w:id="5" w:name="_Hlk509951243"/>
+                                  <w:bookmarkStart w:id="6" w:name="_Hlk509951244"/>
+                                  <w:bookmarkStart w:id="7" w:name="_Hlk509951245"/>
+                                  <w:bookmarkStart w:id="8" w:name="_Hlk509951246"/>
+                                  <w:bookmarkStart w:id="9" w:name="_Hlk509951247"/>
+                                  <w:bookmarkStart w:id="10" w:name="_Hlk509951248"/>
+                                  <w:bookmarkStart w:id="11" w:name="_Hlk509951249"/>
+                                  <w:bookmarkStart w:id="12" w:name="_Hlk509951250"/>
                                   <w:r>
                                     <w:rPr>
                                       <w:rFonts w:ascii="Mongolian Baiti" w:hAnsi="Mongolian Baiti" w:cs="Mongolian Baiti"/>
@@ -4310,7 +4275,6 @@
                                     </w:rPr>
                                     <w:t>Sample</w:t>
                                   </w:r>
-                                  <w:bookmarkEnd w:id="0"/>
                                   <w:bookmarkEnd w:id="1"/>
                                   <w:bookmarkEnd w:id="2"/>
                                   <w:bookmarkEnd w:id="3"/>
@@ -4322,6 +4286,7 @@
                                   <w:bookmarkEnd w:id="9"/>
                                   <w:bookmarkEnd w:id="10"/>
                                   <w:bookmarkEnd w:id="11"/>
+                                  <w:bookmarkEnd w:id="12"/>
                                 </w:p>
                               </w:txbxContent>
                             </wps:txbx>
@@ -4358,18 +4323,18 @@
                                 <w:szCs w:val="32"/>
                               </w:rPr>
                             </w:pPr>
-                            <w:bookmarkStart w:id="12" w:name="_Hlk509951239"/>
-                            <w:bookmarkStart w:id="13" w:name="_Hlk509951240"/>
-                            <w:bookmarkStart w:id="14" w:name="_Hlk509951241"/>
-                            <w:bookmarkStart w:id="15" w:name="_Hlk509951242"/>
-                            <w:bookmarkStart w:id="16" w:name="_Hlk509951243"/>
-                            <w:bookmarkStart w:id="17" w:name="_Hlk509951244"/>
-                            <w:bookmarkStart w:id="18" w:name="_Hlk509951245"/>
-                            <w:bookmarkStart w:id="19" w:name="_Hlk509951246"/>
-                            <w:bookmarkStart w:id="20" w:name="_Hlk509951247"/>
-                            <w:bookmarkStart w:id="21" w:name="_Hlk509951248"/>
-                            <w:bookmarkStart w:id="22" w:name="_Hlk509951249"/>
-                            <w:bookmarkStart w:id="23" w:name="_Hlk509951250"/>
+                            <w:bookmarkStart w:id="13" w:name="_Hlk509951239"/>
+                            <w:bookmarkStart w:id="14" w:name="_Hlk509951240"/>
+                            <w:bookmarkStart w:id="15" w:name="_Hlk509951241"/>
+                            <w:bookmarkStart w:id="16" w:name="_Hlk509951242"/>
+                            <w:bookmarkStart w:id="17" w:name="_Hlk509951243"/>
+                            <w:bookmarkStart w:id="18" w:name="_Hlk509951244"/>
+                            <w:bookmarkStart w:id="19" w:name="_Hlk509951245"/>
+                            <w:bookmarkStart w:id="20" w:name="_Hlk509951246"/>
+                            <w:bookmarkStart w:id="21" w:name="_Hlk509951247"/>
+                            <w:bookmarkStart w:id="22" w:name="_Hlk509951248"/>
+                            <w:bookmarkStart w:id="23" w:name="_Hlk509951249"/>
+                            <w:bookmarkStart w:id="24" w:name="_Hlk509951250"/>
                             <w:r>
                               <w:rPr>
                                 <w:rFonts w:ascii="Mongolian Baiti" w:hAnsi="Mongolian Baiti" w:cs="Mongolian Baiti"/>
@@ -4379,7 +4344,6 @@
                               </w:rPr>
                               <w:t>Sample</w:t>
                             </w:r>
-                            <w:bookmarkEnd w:id="12"/>
                             <w:bookmarkEnd w:id="13"/>
                             <w:bookmarkEnd w:id="14"/>
                             <w:bookmarkEnd w:id="15"/>
@@ -4391,6 +4355,7 @@
                             <w:bookmarkEnd w:id="21"/>
                             <w:bookmarkEnd w:id="22"/>
                             <w:bookmarkEnd w:id="23"/>
+                            <w:bookmarkEnd w:id="24"/>
                           </w:p>
                         </w:txbxContent>
                       </v:textbox>
@@ -4401,8 +4366,6 @@
             </w:r>
           </w:p>
         </w:tc>
-        <w:bookmarkStart w:id="24" w:name="_GoBack"/>
-        <w:bookmarkEnd w:id="24"/>
       </w:tr>
       <w:tr>
         <w:tc>
@@ -5124,6 +5087,7 @@
           <w:szCs w:val="28"/>
           <w:u w:val="single"/>
         </w:rPr>
+        <w:lastRenderedPageBreak/>
         <w:t>Wire Frame Sketches:</w:t>
       </w:r>
     </w:p>

</xml_diff>